<commit_message>
update project log and meeting minute skeleton
</commit_message>
<xml_diff>
--- a/Meeting_Minutes/2XB3_FinalProjectMeeting_1.docx
+++ b/Meeting_Minutes/2XB3_FinalProjectMeeting_1.docx
@@ -221,7 +221,16 @@
                 <w:i w:val="0"/>
                 <w:szCs w:val="18"/>
               </w:rPr>
-              <w:t>February 7, 2018</w:t>
+              <w:t>02/07</w:t>
+            </w:r>
+            <w:bookmarkStart w:id="0" w:name="_GoBack"/>
+            <w:bookmarkEnd w:id="0"/>
+            <w:r>
+              <w:rPr>
+                <w:i w:val="0"/>
+                <w:szCs w:val="18"/>
+              </w:rPr>
+              <w:t>/2018</w:t>
             </w:r>
           </w:p>
         </w:tc>
@@ -755,13 +764,7 @@
               <w:rPr>
                 <w:szCs w:val="18"/>
               </w:rPr>
-              <w:t>Alex Kingsland</w:t>
-            </w:r>
-            <w:r>
-              <w:rPr>
-                <w:szCs w:val="18"/>
-              </w:rPr>
-              <w:t xml:space="preserve"> </w:t>
+              <w:t xml:space="preserve">Alex Kingsland </w:t>
             </w:r>
           </w:p>
         </w:tc>
@@ -3149,8 +3152,6 @@
               </w:rPr>
               <w:t>Eoin</w:t>
             </w:r>
-            <w:bookmarkStart w:id="0" w:name="_GoBack"/>
-            <w:bookmarkEnd w:id="0"/>
           </w:p>
         </w:tc>
         <w:tc>

</xml_diff>

<commit_message>
some extra comments added
</commit_message>
<xml_diff>
--- a/Meeting_Minutes/2XB3_FinalProjectMeeting_1.docx
+++ b/Meeting_Minutes/2XB3_FinalProjectMeeting_1.docx
@@ -87,6 +87,7 @@
                 <w:szCs w:val="18"/>
               </w:rPr>
             </w:pPr>
+            <w:proofErr w:type="spellStart"/>
             <w:r>
               <w:rPr>
                 <w:i w:val="0"/>
@@ -94,6 +95,7 @@
               </w:rPr>
               <w:t>medipath</w:t>
             </w:r>
+            <w:proofErr w:type="spellEnd"/>
           </w:p>
         </w:tc>
         <w:tc>
@@ -179,15 +181,25 @@
                 <w:i w:val="0"/>
                 <w:szCs w:val="18"/>
               </w:rPr>
-              <w:t>Date of Meeting:</w:t>
-            </w:r>
-            <w:r>
-              <w:rPr>
+              <w:t>Date of Meeting</w:t>
+            </w:r>
+            <w:proofErr w:type="gramStart"/>
+            <w:r>
+              <w:rPr>
+                <w:b/>
                 <w:i w:val="0"/>
                 <w:szCs w:val="18"/>
               </w:rPr>
+              <w:t>:</w:t>
+            </w:r>
+            <w:r>
+              <w:rPr>
+                <w:i w:val="0"/>
+                <w:szCs w:val="18"/>
+              </w:rPr>
               <w:t xml:space="preserve">  (</w:t>
             </w:r>
+            <w:proofErr w:type="gramEnd"/>
             <w:r>
               <w:rPr>
                 <w:i w:val="0"/>
@@ -221,16 +233,7 @@
                 <w:i w:val="0"/>
                 <w:szCs w:val="18"/>
               </w:rPr>
-              <w:t>02/07</w:t>
-            </w:r>
-            <w:bookmarkStart w:id="0" w:name="_GoBack"/>
-            <w:bookmarkEnd w:id="0"/>
-            <w:r>
-              <w:rPr>
-                <w:i w:val="0"/>
-                <w:szCs w:val="18"/>
-              </w:rPr>
-              <w:t>/2018</w:t>
+              <w:t>02/07/2018</w:t>
             </w:r>
           </w:p>
         </w:tc>
@@ -688,6 +691,7 @@
                 <w:szCs w:val="18"/>
               </w:rPr>
             </w:pPr>
+            <w:bookmarkStart w:id="0" w:name="_GoBack" w:colFirst="0" w:colLast="1"/>
             <w:r>
               <w:rPr>
                 <w:szCs w:val="18"/>
@@ -764,7 +768,7 @@
               <w:rPr>
                 <w:szCs w:val="18"/>
               </w:rPr>
-              <w:t xml:space="preserve">Alex Kingsland </w:t>
+              <w:t>Alexander Kingsland</w:t>
             </w:r>
           </w:p>
         </w:tc>
@@ -785,6 +789,12 @@
                 <w:szCs w:val="18"/>
               </w:rPr>
             </w:pPr>
+            <w:r>
+              <w:rPr>
+                <w:szCs w:val="18"/>
+              </w:rPr>
+              <w:t>400069225</w:t>
+            </w:r>
           </w:p>
         </w:tc>
         <w:tc>
@@ -851,6 +861,12 @@
                 <w:szCs w:val="18"/>
               </w:rPr>
             </w:pPr>
+            <w:r>
+              <w:rPr>
+                <w:szCs w:val="18"/>
+              </w:rPr>
+              <w:t>400074430</w:t>
+            </w:r>
           </w:p>
         </w:tc>
         <w:tc>
@@ -917,6 +933,12 @@
                 <w:szCs w:val="18"/>
               </w:rPr>
             </w:pPr>
+            <w:r>
+              <w:rPr>
+                <w:szCs w:val="18"/>
+              </w:rPr>
+              <w:t>400091284</w:t>
+            </w:r>
           </w:p>
         </w:tc>
         <w:tc>
@@ -983,6 +1005,12 @@
                 <w:szCs w:val="18"/>
               </w:rPr>
             </w:pPr>
+            <w:r>
+              <w:rPr>
+                <w:szCs w:val="18"/>
+              </w:rPr>
+              <w:t>400070363</w:t>
+            </w:r>
           </w:p>
         </w:tc>
         <w:tc>
@@ -1004,6 +1032,7 @@
           </w:p>
         </w:tc>
       </w:tr>
+      <w:bookmarkEnd w:id="0"/>
     </w:tbl>
     <w:p>
       <w:pPr>
@@ -2797,13 +2826,21 @@
                 <w:sz w:val="18"/>
                 <w:szCs w:val="18"/>
               </w:rPr>
-              <w:t>Action Items</w:t>
-            </w:r>
+              <w:t xml:space="preserve">Action </w:t>
+            </w:r>
+            <w:proofErr w:type="gramStart"/>
             <w:r>
               <w:rPr>
                 <w:sz w:val="18"/>
                 <w:szCs w:val="18"/>
               </w:rPr>
+              <w:t>Items</w:t>
+            </w:r>
+            <w:r>
+              <w:rPr>
+                <w:sz w:val="18"/>
+                <w:szCs w:val="18"/>
+              </w:rPr>
               <w:t>)</w:t>
             </w:r>
             <w:r>
@@ -2813,6 +2850,7 @@
               </w:rPr>
               <w:t xml:space="preserve">   </w:t>
             </w:r>
+            <w:proofErr w:type="gramEnd"/>
           </w:p>
         </w:tc>
       </w:tr>

</xml_diff>